<commit_message>
modifiche database e file docx
</commit_message>
<xml_diff>
--- a/Progetto Marano.docx
+++ b/Progetto Marano.docx
@@ -623,6 +623,60 @@
         <w:t>A partire dalla descrizione del contesto, è stato analizzato il dominio calcistico e costruito un modello entità-relazione completo, includendo le relazioni tra campionati, squadre, giocatori, partite e classifiche. Sono state gestite le relazioni di appartenenza e partecipazione, motivando le scelte effettuate per garantire coerenza e integrità dei dati.</w:t>
       </w:r>
     </w:p>
+    <w:p/>
+    <w:p>
+      <w:r>
+        <w:drawing>
+          <wp:inline distT="0" distB="0" distL="0" distR="0" wp14:anchorId="69411320" wp14:editId="716A0A14">
+            <wp:extent cx="6162040" cy="3466465"/>
+            <wp:effectExtent l="0" t="0" r="0" b="635"/>
+            <wp:docPr id="811347072" name="Immagine 20"/>
+            <wp:cNvGraphicFramePr>
+              <a:graphicFrameLocks xmlns:a="http://schemas.openxmlformats.org/drawingml/2006/main" noChangeAspect="1"/>
+            </wp:cNvGraphicFramePr>
+            <a:graphic xmlns:a="http://schemas.openxmlformats.org/drawingml/2006/main">
+              <a:graphicData uri="http://schemas.openxmlformats.org/drawingml/2006/picture">
+                <pic:pic xmlns:pic="http://schemas.openxmlformats.org/drawingml/2006/picture">
+                  <pic:nvPicPr>
+                    <pic:cNvPr id="0" name="Picture 6"/>
+                    <pic:cNvPicPr>
+                      <a:picLocks noChangeAspect="1" noChangeArrowheads="1"/>
+                    </pic:cNvPicPr>
+                  </pic:nvPicPr>
+                  <pic:blipFill>
+                    <a:blip r:embed="rId5" cstate="print">
+                      <a:extLst>
+                        <a:ext uri="{28A0092B-C50C-407E-A947-70E740481C1C}">
+                          <a14:useLocalDpi xmlns:a14="http://schemas.microsoft.com/office/drawing/2010/main" val="0"/>
+                        </a:ext>
+                      </a:extLst>
+                    </a:blip>
+                    <a:srcRect/>
+                    <a:stretch>
+                      <a:fillRect/>
+                    </a:stretch>
+                  </pic:blipFill>
+                  <pic:spPr bwMode="auto">
+                    <a:xfrm>
+                      <a:off x="0" y="0"/>
+                      <a:ext cx="6162040" cy="3466465"/>
+                    </a:xfrm>
+                    <a:prstGeom prst="rect">
+                      <a:avLst/>
+                    </a:prstGeom>
+                    <a:noFill/>
+                    <a:ln>
+                      <a:noFill/>
+                    </a:ln>
+                  </pic:spPr>
+                </pic:pic>
+              </a:graphicData>
+            </a:graphic>
+          </wp:inline>
+        </w:drawing>
+      </w:r>
+    </w:p>
+    <w:p/>
     <w:p>
       <w:pPr>
         <w:pStyle w:val="Titolo2"/>
@@ -693,6 +747,7 @@
         </w:numPr>
       </w:pPr>
       <w:r>
+        <w:lastRenderedPageBreak/>
         <w:t>Visualizzazione delle classifiche dei campionati, con dettagli su posizione, punti, gol fatti/subiti, differenza reti e risultati delle partite.</w:t>
       </w:r>
     </w:p>
@@ -783,11 +838,19 @@
         <w:spacing w:after="0" w:line="259" w:lineRule="auto"/>
         <w:ind w:hanging="361"/>
       </w:pPr>
+      <w:proofErr w:type="spellStart"/>
       <w:r>
         <w:rPr>
           <w:b/>
         </w:rPr>
-        <w:t>Backend Django</w:t>
+        <w:t>Backend</w:t>
+      </w:r>
+      <w:proofErr w:type="spellEnd"/>
+      <w:r>
+        <w:rPr>
+          <w:b/>
+        </w:rPr>
+        <w:t xml:space="preserve"> Django</w:t>
       </w:r>
       <w:r>
         <w:t xml:space="preserve">, </w:t>
@@ -1307,7 +1370,6 @@
         <w:ind w:hanging="361"/>
       </w:pPr>
       <w:r>
-        <w:lastRenderedPageBreak/>
         <w:t xml:space="preserve">Codice sorgente completo e funzionante. </w:t>
       </w:r>
     </w:p>
@@ -1323,11 +1385,19 @@
       <w:r>
         <w:t>Dati di esempio sufficienti per mostrare il funzionamento del sistema (</w:t>
       </w:r>
+      <w:proofErr w:type="spellStart"/>
       <w:r>
         <w:rPr>
           <w:b/>
         </w:rPr>
-        <w:t>dump del database</w:t>
+        <w:t>dump</w:t>
+      </w:r>
+      <w:proofErr w:type="spellEnd"/>
+      <w:r>
+        <w:rPr>
+          <w:b/>
+        </w:rPr>
+        <w:t xml:space="preserve"> del database</w:t>
       </w:r>
       <w:r>
         <w:t xml:space="preserve">). </w:t>
@@ -3067,7 +3137,6 @@
   <w:style w:type="character" w:default="1" w:styleId="Carpredefinitoparagrafo">
     <w:name w:val="Default Paragraph Font"/>
     <w:uiPriority w:val="1"/>
-    <w:semiHidden/>
     <w:unhideWhenUsed/>
   </w:style>
   <w:style w:type="table" w:default="1" w:styleId="Tabellanormale">

</xml_diff>